<commit_message>
Edited Garry's integrate and configure
Changed title, added comments and edits throughout in italics
</commit_message>
<xml_diff>
--- a/GarryIngles.InC.docx
+++ b/GarryIngles.InC.docx
@@ -3,8 +3,33 @@
 <w:document xmlns:wpc="http://schemas.microsoft.com/office/word/2010/wordprocessingCanvas" xmlns:cx="http://schemas.microsoft.com/office/drawing/2014/chartex" xmlns:cx1="http://schemas.microsoft.com/office/drawing/2015/9/8/chartex" xmlns:cx2="http://schemas.microsoft.com/office/drawing/2015/10/21/chartex" xmlns:cx3="http://schemas.microsoft.com/office/drawing/2016/5/9/chartex" xmlns:cx4="http://schemas.microsoft.com/office/drawing/2016/5/10/chartex" xmlns:cx5="http://schemas.microsoft.com/office/drawing/2016/5/11/chartex" xmlns:cx6="http://schemas.microsoft.com/office/drawing/2016/5/12/chartex" xmlns:cx7="http://schemas.microsoft.com/office/drawing/2016/5/13/chartex" xmlns:cx8="http://schemas.microsoft.com/office/drawing/2016/5/14/chartex" xmlns:mc="http://schemas.openxmlformats.org/markup-compatibility/2006" xmlns:aink="http://schemas.microsoft.com/office/drawing/2016/ink" xmlns:am3d="http://schemas.microsoft.com/office/drawing/2017/model3d" xmlns:o="urn:schemas-microsoft-com:office:office" xmlns:r="http://schemas.openxmlformats.org/officeDocument/2006/relationships" xmlns:m="http://schemas.openxmlformats.org/officeDocument/2006/math" xmlns:v="urn:schemas-microsoft-com:vml" xmlns:wp14="http://schemas.microsoft.com/office/word/2010/wordprocessingDrawing" xmlns:wp="http://schemas.openxmlformats.org/drawingml/2006/wordprocessingDrawing" xmlns:w10="urn:schemas-microsoft-com:office:word" xmlns:w="http://schemas.openxmlformats.org/wordprocessingml/2006/main" xmlns:w14="http://schemas.microsoft.com/office/word/2010/wordml" xmlns:w15="http://schemas.microsoft.com/office/word/2012/wordml" xmlns:w16cex="http://schemas.microsoft.com/office/word/2018/wordml/cex" xmlns:w16cid="http://schemas.microsoft.com/office/word/2016/wordml/cid" xmlns:w16="http://schemas.microsoft.com/office/word/2018/wordml" xmlns:w16se="http://schemas.microsoft.com/office/word/2015/wordml/symex" xmlns:wpg="http://schemas.microsoft.com/office/word/2010/wordprocessingGroup" xmlns:wpi="http://schemas.microsoft.com/office/word/2010/wordprocessingInk" xmlns:wne="http://schemas.microsoft.com/office/word/2006/wordml" xmlns:wps="http://schemas.microsoft.com/office/word/2010/wordprocessingShape" mc:Ignorable="w14 w15 w16se w16cid w16 w16cex wp14">
   <w:body>
     <w:p>
-      <w:r>
-        <w:t>Integration &amp; Development</w:t>
+      <w:pPr>
+        <w:rPr>
+          <w:i/>
+          <w:iCs/>
+        </w:rPr>
+      </w:pPr>
+      <w:r>
+        <w:t>Integration &amp;</w:t>
+      </w:r>
+      <w:r>
+        <w:t xml:space="preserve"> </w:t>
+      </w:r>
+      <w:r>
+        <w:rPr>
+          <w:i/>
+          <w:iCs/>
+        </w:rPr>
+        <w:t>Configure</w:t>
+      </w:r>
+    </w:p>
+    <w:p>
+      <w:r>
+        <w:rPr>
+          <w:i/>
+          <w:iCs/>
+        </w:rPr>
+        <w:t>Peter’s edits made in italics</w:t>
       </w:r>
     </w:p>
     <w:p>
@@ -82,6 +107,22 @@
     <w:p>
       <w:pPr>
         <w:pStyle w:val="ListParagraph"/>
+        <w:rPr>
+          <w:i/>
+          <w:iCs/>
+        </w:rPr>
+      </w:pPr>
+      <w:r>
+        <w:rPr>
+          <w:i/>
+          <w:iCs/>
+        </w:rPr>
+        <w:t>Could be software made specifically as a college course scheduling application. No need to look for components if this is the case.</w:t>
+      </w:r>
+    </w:p>
+    <w:p>
+      <w:pPr>
+        <w:pStyle w:val="ListParagraph"/>
         <w:numPr>
           <w:ilvl w:val="1"/>
           <w:numId w:val="1"/>
@@ -175,8 +216,17 @@
         </w:numPr>
       </w:pPr>
       <w:r>
-        <w:t xml:space="preserve">Integrate </w:t>
-      </w:r>
+        <w:t>Integrate</w:t>
+      </w:r>
+    </w:p>
+    <w:p>
+      <w:pPr>
+        <w:pStyle w:val="ListParagraph"/>
+        <w:rPr>
+          <w:i/>
+          <w:iCs/>
+        </w:rPr>
+      </w:pPr>
     </w:p>
     <w:p>
       <w:pPr>
@@ -213,6 +263,16 @@
       <w:r>
         <w:t>Testing product</w:t>
       </w:r>
+      <w:r>
+        <w:t xml:space="preserve"> </w:t>
+      </w:r>
+      <w:r>
+        <w:rPr>
+          <w:i/>
+          <w:iCs/>
+        </w:rPr>
+        <w:t>Both unit tests and system tests</w:t>
+      </w:r>
     </w:p>
     <w:p>
       <w:pPr>
@@ -248,6 +308,22 @@
       </w:pPr>
       <w:r>
         <w:t>Demonstration</w:t>
+      </w:r>
+    </w:p>
+    <w:p>
+      <w:pPr>
+        <w:pStyle w:val="ListParagraph"/>
+        <w:numPr>
+          <w:ilvl w:val="1"/>
+          <w:numId w:val="1"/>
+        </w:numPr>
+      </w:pPr>
+      <w:r>
+        <w:rPr>
+          <w:i/>
+          <w:iCs/>
+        </w:rPr>
+        <w:t>Constant communication with customer</w:t>
       </w:r>
     </w:p>
     <w:sectPr>
@@ -480,6 +556,7 @@
     <w:lsdException w:name="HTML Sample" w:semiHidden="1" w:unhideWhenUsed="1"/>
     <w:lsdException w:name="HTML Typewriter" w:semiHidden="1" w:unhideWhenUsed="1"/>
     <w:lsdException w:name="HTML Variable" w:semiHidden="1" w:unhideWhenUsed="1"/>
+    <w:lsdException w:name="Normal Table" w:semiHidden="1" w:unhideWhenUsed="1"/>
     <w:lsdException w:name="annotation subject" w:semiHidden="1" w:unhideWhenUsed="1"/>
     <w:lsdException w:name="No List" w:semiHidden="1" w:unhideWhenUsed="1"/>
     <w:lsdException w:name="Outline List 1" w:semiHidden="1" w:unhideWhenUsed="1"/>
@@ -526,8 +603,10 @@
     <w:lsdException w:name="Table Subtle 2" w:semiHidden="1" w:unhideWhenUsed="1"/>
     <w:lsdException w:name="Table Web 1" w:semiHidden="1" w:unhideWhenUsed="1"/>
     <w:lsdException w:name="Table Web 2" w:semiHidden="1" w:unhideWhenUsed="1"/>
+    <w:lsdException w:name="Table Web 3" w:semiHidden="1" w:unhideWhenUsed="1"/>
     <w:lsdException w:name="Balloon Text" w:semiHidden="1" w:unhideWhenUsed="1"/>
     <w:lsdException w:name="Table Grid" w:uiPriority="39"/>
+    <w:lsdException w:name="Table Theme" w:semiHidden="1" w:unhideWhenUsed="1"/>
     <w:lsdException w:name="Placeholder Text" w:semiHidden="1"/>
     <w:lsdException w:name="No Spacing" w:uiPriority="1" w:qFormat="1"/>
     <w:lsdException w:name="Light Shading" w:uiPriority="60"/>

</xml_diff>

<commit_message>
Daniel's edits to Gary's models
</commit_message>
<xml_diff>
--- a/GarryIngles.InC.docx
+++ b/GarryIngles.InC.docx
@@ -272,6 +272,19 @@
           <w:iCs/>
         </w:rPr>
         <w:t>Both unit tests and system tests</w:t>
+      </w:r>
+      <w:r>
+        <w:rPr>
+          <w:i/>
+          <w:iCs/>
+        </w:rPr>
+        <w:t xml:space="preserve"> </w:t>
+      </w:r>
+      <w:r>
+        <w:rPr>
+          <w:color w:val="FF0000"/>
+        </w:rPr>
+        <w:t>as well as testing based on what user need access (student or professor)</w:t>
       </w:r>
     </w:p>
     <w:p>

</xml_diff>